<commit_message>
V2.8.1 Final Version. Mon, June 09, 2025 22:39:55.
</commit_message>
<xml_diff>
--- a/08_Graduation_Thesis/01_过程材料/附件6：重庆邮电大学本科毕业设计（论文）教学档案模板.docx
+++ b/08_Graduation_Thesis/01_过程材料/附件6：重庆邮电大学本科毕业设计（论文）教学档案模板.docx
@@ -30,7 +30,7 @@
           <w:noProof/>
         </w:rPr>
         <w:drawing>
-          <wp:inline distT="0" distB="0" distL="0" distR="0" wp14:anchorId="79EC2CC7" wp14:editId="716B8FD6">
+          <wp:inline distT="0" distB="0" distL="0" distR="0" wp14:anchorId="79EC2CC7" wp14:editId="53B3E062">
             <wp:extent cx="4101465" cy="993775"/>
             <wp:effectExtent l="0" t="0" r="0" b="0"/>
             <wp:docPr id="1" name="图片 1"/>
@@ -829,22 +829,12 @@
           <w:sz w:val="32"/>
         </w:rPr>
       </w:pPr>
-    </w:p>
-    <w:p>
-      <w:pPr>
-        <w:snapToGrid w:val="0"/>
-        <w:spacing w:before="100" w:beforeAutospacing="1" w:after="100" w:afterAutospacing="1"/>
-        <w:jc w:val="center"/>
-        <w:rPr>
-          <w:rFonts w:ascii="黑体" w:eastAsia="黑体"/>
-          <w:sz w:val="32"/>
-        </w:rPr>
-      </w:pPr>
       <w:r>
         <w:rPr>
           <w:rFonts w:ascii="黑体" w:eastAsia="黑体" w:hint="eastAsia"/>
           <w:sz w:val="32"/>
         </w:rPr>
+        <w:lastRenderedPageBreak/>
         <w:t>目录</w:t>
       </w:r>
     </w:p>
@@ -852,6 +842,7 @@
       <w:pPr>
         <w:snapToGrid w:val="0"/>
         <w:spacing w:line="360" w:lineRule="auto"/>
+        <w:jc w:val="left"/>
         <w:rPr>
           <w:sz w:val="28"/>
         </w:rPr>
@@ -995,6 +986,61 @@
           <w:sz w:val="28"/>
         </w:rPr>
         <w:t>重庆邮电大学本科毕业设计（论文）评阅意见表；</w:t>
+      </w:r>
+    </w:p>
+    <w:p>
+      <w:pPr>
+        <w:numPr>
+          <w:ilvl w:val="0"/>
+          <w:numId w:val="1"/>
+        </w:numPr>
+        <w:snapToGrid w:val="0"/>
+        <w:spacing w:line="360" w:lineRule="auto"/>
+        <w:ind w:left="918" w:hanging="357"/>
+        <w:rPr>
+          <w:sz w:val="28"/>
+        </w:rPr>
+      </w:pPr>
+      <w:r>
+        <w:rPr>
+          <w:rFonts w:hint="eastAsia"/>
+          <w:sz w:val="28"/>
+        </w:rPr>
+        <w:t>重庆邮电大学本科毕业设计（论文）答辩记录表；</w:t>
+      </w:r>
+    </w:p>
+    <w:p>
+      <w:pPr>
+        <w:numPr>
+          <w:ilvl w:val="0"/>
+          <w:numId w:val="1"/>
+        </w:numPr>
+        <w:snapToGrid w:val="0"/>
+        <w:spacing w:line="360" w:lineRule="auto"/>
+        <w:ind w:left="918" w:hanging="357"/>
+        <w:rPr>
+          <w:sz w:val="28"/>
+        </w:rPr>
+      </w:pPr>
+      <w:r>
+        <w:rPr>
+          <w:rFonts w:hint="eastAsia"/>
+          <w:sz w:val="28"/>
+        </w:rPr>
+        <w:t>重庆邮电大学本科毕业设计（论文）答辩委员会意见</w:t>
+      </w:r>
+      <w:r>
+        <w:rPr>
+          <w:sz w:val="28"/>
+        </w:rPr>
+        <w:t>及</w:t>
+      </w:r>
+      <w:r>
+        <w:rPr>
+          <w:rFonts w:hint="eastAsia"/>
+          <w:sz w:val="28"/>
+        </w:rPr>
+        <w:t>评分表；</w:t>
       </w:r>
     </w:p>
     <w:p>
@@ -1219,24 +1265,7 @@
         <w:snapToGrid w:val="0"/>
         <w:spacing w:line="360" w:lineRule="auto"/>
         <w:rPr>
-          <w:sz w:val="28"/>
-        </w:rPr>
-      </w:pPr>
-    </w:p>
-    <w:p>
-      <w:pPr>
-        <w:snapToGrid w:val="0"/>
-        <w:spacing w:line="360" w:lineRule="auto"/>
-        <w:rPr>
-          <w:sz w:val="28"/>
-        </w:rPr>
-      </w:pPr>
-    </w:p>
-    <w:p>
-      <w:pPr>
-        <w:snapToGrid w:val="0"/>
-        <w:spacing w:line="360" w:lineRule="auto"/>
-        <w:rPr>
+          <w:rFonts w:hint="eastAsia"/>
           <w:sz w:val="28"/>
         </w:rPr>
       </w:pPr>

</xml_diff>